<commit_message>
Aulas a de videos externos finalizada
</commit_message>
<xml_diff>
--- a/Curso de HTML, CSS, JavaScript 2020/Minhas Anotações/1106 - Videos Externos.docx
+++ b/Curso de HTML, CSS, JavaScript 2020/Minhas Anotações/1106 - Videos Externos.docx
@@ -51,16 +51,1285 @@
       <w:pPr>
         <w:pStyle w:val="SemEspaamento"/>
         <w:ind w:firstLine="284"/>
-      </w:pPr>
-      <w:r>
+        <w:rPr>
+          <w:b/>
+          <w:bCs/>
+        </w:rPr>
+      </w:pPr>
+      <w:r>
+        <w:rPr>
+          <w:b/>
+          <w:bCs/>
+        </w:rPr>
         <w:t>Sobre os vídeos</w:t>
       </w:r>
       <w:r>
+        <w:rPr>
+          <w:b/>
+          <w:bCs/>
+        </w:rPr>
         <w:t xml:space="preserve"> </w:t>
       </w:r>
       <w:r>
+        <w:rPr>
+          <w:b/>
+          <w:bCs/>
+        </w:rPr>
         <w:t>externos</w:t>
       </w:r>
+    </w:p>
+    <w:p>
+      <w:pPr>
+        <w:pStyle w:val="SemEspaamento"/>
+        <w:ind w:firstLine="284"/>
+      </w:pPr>
+    </w:p>
+    <w:p>
+      <w:pPr>
+        <w:pStyle w:val="SemEspaamento"/>
+        <w:ind w:firstLine="284"/>
+      </w:pPr>
+      <w:r>
+        <w:t>Os vídeos externos não consomem banda de seu site, porem existem alguns sites de hospedagem de video que tem limite de banda ou de upload. No YouTube não existe limite, porem seus vídeos ficam em publico e sempre exibem propagandas patrocinadas ou sugestões de outros vídeos.</w:t>
+      </w:r>
+    </w:p>
+    <w:p>
+      <w:pPr>
+        <w:pStyle w:val="SemEspaamento"/>
+        <w:ind w:firstLine="284"/>
+      </w:pPr>
+      <w:r>
+        <w:t>O Vimeo é uma ótima opção para usar vídeos de forma profissional, porem para um trafego ilimitado temos que pagar uma mensalidade.</w:t>
+      </w:r>
+    </w:p>
+    <w:p>
+      <w:pPr>
+        <w:pStyle w:val="SemEspaamento"/>
+        <w:ind w:firstLine="284"/>
+      </w:pPr>
+    </w:p>
+    <w:p>
+      <w:pPr>
+        <w:pStyle w:val="SemEspaamento"/>
+        <w:ind w:firstLine="284"/>
+      </w:pPr>
+      <w:r>
+        <w:t>Mas enfim vamos ver como colocar vídeos externos em nosso site</w:t>
+      </w:r>
+    </w:p>
+    <w:p>
+      <w:pPr>
+        <w:pStyle w:val="SemEspaamento"/>
+        <w:ind w:firstLine="284"/>
+      </w:pPr>
+    </w:p>
+    <w:p>
+      <w:pPr>
+        <w:pStyle w:val="SemEspaamento"/>
+        <w:ind w:firstLine="284"/>
+      </w:pPr>
+      <w:r>
+        <w:t>Entre no YouTube escolha um vídeo e vá até a opção compartilhar, ao clicar nessa opção aparecerá a opção incorporar, é só clicar nela e copiar o link que aparecerá.</w:t>
+      </w:r>
+    </w:p>
+    <w:p>
+      <w:pPr>
+        <w:shd w:val="clear" w:color="auto" w:fill="1E1E1E"/>
+        <w:spacing w:after="0" w:line="285" w:lineRule="atLeast"/>
+        <w:rPr>
+          <w:rFonts w:ascii="Consolas" w:eastAsia="Times New Roman" w:hAnsi="Consolas" w:cs="Times New Roman"/>
+          <w:color w:val="D4D4D4"/>
+          <w:sz w:val="21"/>
+          <w:szCs w:val="21"/>
+          <w:lang w:eastAsia="pt-BR"/>
+        </w:rPr>
+      </w:pPr>
+      <w:r>
+        <w:rPr>
+          <w:rFonts w:ascii="Consolas" w:eastAsia="Times New Roman" w:hAnsi="Consolas" w:cs="Times New Roman"/>
+          <w:color w:val="D4D4D4"/>
+          <w:sz w:val="21"/>
+          <w:szCs w:val="21"/>
+          <w:lang w:eastAsia="pt-BR"/>
+        </w:rPr>
+        <w:t> </w:t>
+      </w:r>
+      <w:r>
+        <w:rPr>
+          <w:rFonts w:ascii="Consolas" w:eastAsia="Times New Roman" w:hAnsi="Consolas" w:cs="Times New Roman"/>
+          <w:color w:val="808080"/>
+          <w:sz w:val="21"/>
+          <w:szCs w:val="21"/>
+          <w:lang w:eastAsia="pt-BR"/>
+        </w:rPr>
+        <w:t>&lt;</w:t>
+      </w:r>
+      <w:r>
+        <w:rPr>
+          <w:rFonts w:ascii="Consolas" w:eastAsia="Times New Roman" w:hAnsi="Consolas" w:cs="Times New Roman"/>
+          <w:color w:val="569CD6"/>
+          <w:sz w:val="21"/>
+          <w:szCs w:val="21"/>
+          <w:lang w:eastAsia="pt-BR"/>
+        </w:rPr>
+        <w:t>h4</w:t>
+      </w:r>
+      <w:r>
+        <w:rPr>
+          <w:rFonts w:ascii="Consolas" w:eastAsia="Times New Roman" w:hAnsi="Consolas" w:cs="Times New Roman"/>
+          <w:color w:val="808080"/>
+          <w:sz w:val="21"/>
+          <w:szCs w:val="21"/>
+          <w:lang w:eastAsia="pt-BR"/>
+        </w:rPr>
+        <w:t>&gt;</w:t>
+      </w:r>
+      <w:r>
+        <w:rPr>
+          <w:rFonts w:ascii="Consolas" w:eastAsia="Times New Roman" w:hAnsi="Consolas" w:cs="Times New Roman"/>
+          <w:color w:val="D4D4D4"/>
+          <w:sz w:val="21"/>
+          <w:szCs w:val="21"/>
+          <w:lang w:eastAsia="pt-BR"/>
+        </w:rPr>
+        <w:t>Vídeos do youtube</w:t>
+      </w:r>
+      <w:r>
+        <w:rPr>
+          <w:rFonts w:ascii="Consolas" w:eastAsia="Times New Roman" w:hAnsi="Consolas" w:cs="Times New Roman"/>
+          <w:color w:val="808080"/>
+          <w:sz w:val="21"/>
+          <w:szCs w:val="21"/>
+          <w:lang w:eastAsia="pt-BR"/>
+        </w:rPr>
+        <w:t>&lt;/</w:t>
+      </w:r>
+      <w:r>
+        <w:rPr>
+          <w:rFonts w:ascii="Consolas" w:eastAsia="Times New Roman" w:hAnsi="Consolas" w:cs="Times New Roman"/>
+          <w:color w:val="569CD6"/>
+          <w:sz w:val="21"/>
+          <w:szCs w:val="21"/>
+          <w:lang w:eastAsia="pt-BR"/>
+        </w:rPr>
+        <w:t>h4</w:t>
+      </w:r>
+      <w:r>
+        <w:rPr>
+          <w:rFonts w:ascii="Consolas" w:eastAsia="Times New Roman" w:hAnsi="Consolas" w:cs="Times New Roman"/>
+          <w:color w:val="808080"/>
+          <w:sz w:val="21"/>
+          <w:szCs w:val="21"/>
+          <w:lang w:eastAsia="pt-BR"/>
+        </w:rPr>
+        <w:t>&gt;</w:t>
+      </w:r>
+    </w:p>
+    <w:p>
+      <w:pPr>
+        <w:shd w:val="clear" w:color="auto" w:fill="1E1E1E"/>
+        <w:spacing w:after="0" w:line="285" w:lineRule="atLeast"/>
+        <w:rPr>
+          <w:rFonts w:ascii="Consolas" w:eastAsia="Times New Roman" w:hAnsi="Consolas" w:cs="Times New Roman"/>
+          <w:color w:val="D4D4D4"/>
+          <w:sz w:val="21"/>
+          <w:szCs w:val="21"/>
+          <w:lang w:eastAsia="pt-BR"/>
+        </w:rPr>
+      </w:pPr>
+      <w:r>
+        <w:rPr>
+          <w:rFonts w:ascii="Consolas" w:eastAsia="Times New Roman" w:hAnsi="Consolas" w:cs="Times New Roman"/>
+          <w:color w:val="D4D4D4"/>
+          <w:sz w:val="21"/>
+          <w:szCs w:val="21"/>
+          <w:lang w:eastAsia="pt-BR"/>
+        </w:rPr>
+        <w:t>        </w:t>
+      </w:r>
+      <w:r>
+        <w:rPr>
+          <w:rFonts w:ascii="Consolas" w:eastAsia="Times New Roman" w:hAnsi="Consolas" w:cs="Times New Roman"/>
+          <w:color w:val="808080"/>
+          <w:sz w:val="21"/>
+          <w:szCs w:val="21"/>
+          <w:lang w:eastAsia="pt-BR"/>
+        </w:rPr>
+        <w:t>&lt;</w:t>
+      </w:r>
+      <w:r>
+        <w:rPr>
+          <w:rFonts w:ascii="Consolas" w:eastAsia="Times New Roman" w:hAnsi="Consolas" w:cs="Times New Roman"/>
+          <w:color w:val="569CD6"/>
+          <w:sz w:val="21"/>
+          <w:szCs w:val="21"/>
+          <w:lang w:eastAsia="pt-BR"/>
+        </w:rPr>
+        <w:t>p</w:t>
+      </w:r>
+      <w:r>
+        <w:rPr>
+          <w:rFonts w:ascii="Consolas" w:eastAsia="Times New Roman" w:hAnsi="Consolas" w:cs="Times New Roman"/>
+          <w:color w:val="808080"/>
+          <w:sz w:val="21"/>
+          <w:szCs w:val="21"/>
+          <w:lang w:eastAsia="pt-BR"/>
+        </w:rPr>
+        <w:t>&gt;</w:t>
+      </w:r>
+      <w:r>
+        <w:rPr>
+          <w:rFonts w:ascii="Consolas" w:eastAsia="Times New Roman" w:hAnsi="Consolas" w:cs="Times New Roman"/>
+          <w:color w:val="D4D4D4"/>
+          <w:sz w:val="21"/>
+          <w:szCs w:val="21"/>
+          <w:lang w:eastAsia="pt-BR"/>
+        </w:rPr>
+        <w:t>Vídeo de Naruto</w:t>
+      </w:r>
+      <w:r>
+        <w:rPr>
+          <w:rFonts w:ascii="Consolas" w:eastAsia="Times New Roman" w:hAnsi="Consolas" w:cs="Times New Roman"/>
+          <w:color w:val="808080"/>
+          <w:sz w:val="21"/>
+          <w:szCs w:val="21"/>
+          <w:lang w:eastAsia="pt-BR"/>
+        </w:rPr>
+        <w:t>&lt;/</w:t>
+      </w:r>
+      <w:r>
+        <w:rPr>
+          <w:rFonts w:ascii="Consolas" w:eastAsia="Times New Roman" w:hAnsi="Consolas" w:cs="Times New Roman"/>
+          <w:color w:val="569CD6"/>
+          <w:sz w:val="21"/>
+          <w:szCs w:val="21"/>
+          <w:lang w:eastAsia="pt-BR"/>
+        </w:rPr>
+        <w:t>p</w:t>
+      </w:r>
+      <w:r>
+        <w:rPr>
+          <w:rFonts w:ascii="Consolas" w:eastAsia="Times New Roman" w:hAnsi="Consolas" w:cs="Times New Roman"/>
+          <w:color w:val="808080"/>
+          <w:sz w:val="21"/>
+          <w:szCs w:val="21"/>
+          <w:lang w:eastAsia="pt-BR"/>
+        </w:rPr>
+        <w:t>&gt;</w:t>
+      </w:r>
+    </w:p>
+    <w:p>
+      <w:pPr>
+        <w:shd w:val="clear" w:color="auto" w:fill="1E1E1E"/>
+        <w:spacing w:after="0" w:line="285" w:lineRule="atLeast"/>
+        <w:rPr>
+          <w:rFonts w:ascii="Consolas" w:eastAsia="Times New Roman" w:hAnsi="Consolas" w:cs="Times New Roman"/>
+          <w:color w:val="D4D4D4"/>
+          <w:sz w:val="21"/>
+          <w:szCs w:val="21"/>
+          <w:lang w:eastAsia="pt-BR"/>
+        </w:rPr>
+      </w:pPr>
+      <w:r>
+        <w:rPr>
+          <w:rFonts w:ascii="Consolas" w:eastAsia="Times New Roman" w:hAnsi="Consolas" w:cs="Times New Roman"/>
+          <w:color w:val="D4D4D4"/>
+          <w:sz w:val="21"/>
+          <w:szCs w:val="21"/>
+          <w:lang w:eastAsia="pt-BR"/>
+        </w:rPr>
+        <w:t>        </w:t>
+      </w:r>
+      <w:r>
+        <w:rPr>
+          <w:rFonts w:ascii="Consolas" w:eastAsia="Times New Roman" w:hAnsi="Consolas" w:cs="Times New Roman"/>
+          <w:color w:val="808080"/>
+          <w:sz w:val="21"/>
+          <w:szCs w:val="21"/>
+          <w:lang w:eastAsia="pt-BR"/>
+        </w:rPr>
+        <w:t>&lt;</w:t>
+      </w:r>
+      <w:r>
+        <w:rPr>
+          <w:rFonts w:ascii="Consolas" w:eastAsia="Times New Roman" w:hAnsi="Consolas" w:cs="Times New Roman"/>
+          <w:color w:val="569CD6"/>
+          <w:sz w:val="21"/>
+          <w:szCs w:val="21"/>
+          <w:lang w:eastAsia="pt-BR"/>
+        </w:rPr>
+        <w:t>iframe</w:t>
+      </w:r>
+      <w:r>
+        <w:rPr>
+          <w:rFonts w:ascii="Consolas" w:eastAsia="Times New Roman" w:hAnsi="Consolas" w:cs="Times New Roman"/>
+          <w:color w:val="D4D4D4"/>
+          <w:sz w:val="21"/>
+          <w:szCs w:val="21"/>
+          <w:lang w:eastAsia="pt-BR"/>
+        </w:rPr>
+        <w:t> </w:t>
+      </w:r>
+      <w:r>
+        <w:rPr>
+          <w:rFonts w:ascii="Consolas" w:eastAsia="Times New Roman" w:hAnsi="Consolas" w:cs="Times New Roman"/>
+          <w:color w:val="9CDCFE"/>
+          <w:sz w:val="21"/>
+          <w:szCs w:val="21"/>
+          <w:lang w:eastAsia="pt-BR"/>
+        </w:rPr>
+        <w:t>width</w:t>
+      </w:r>
+      <w:r>
+        <w:rPr>
+          <w:rFonts w:ascii="Consolas" w:eastAsia="Times New Roman" w:hAnsi="Consolas" w:cs="Times New Roman"/>
+          <w:color w:val="D4D4D4"/>
+          <w:sz w:val="21"/>
+          <w:szCs w:val="21"/>
+          <w:lang w:eastAsia="pt-BR"/>
+        </w:rPr>
+        <w:t>=</w:t>
+      </w:r>
+      <w:r>
+        <w:rPr>
+          <w:rFonts w:ascii="Consolas" w:eastAsia="Times New Roman" w:hAnsi="Consolas" w:cs="Times New Roman"/>
+          <w:color w:val="CE9178"/>
+          <w:sz w:val="21"/>
+          <w:szCs w:val="21"/>
+          <w:lang w:eastAsia="pt-BR"/>
+        </w:rPr>
+        <w:t>"560"</w:t>
+      </w:r>
+      <w:r>
+        <w:rPr>
+          <w:rFonts w:ascii="Consolas" w:eastAsia="Times New Roman" w:hAnsi="Consolas" w:cs="Times New Roman"/>
+          <w:color w:val="D4D4D4"/>
+          <w:sz w:val="21"/>
+          <w:szCs w:val="21"/>
+          <w:lang w:eastAsia="pt-BR"/>
+        </w:rPr>
+        <w:t> </w:t>
+      </w:r>
+      <w:r>
+        <w:rPr>
+          <w:rFonts w:ascii="Consolas" w:eastAsia="Times New Roman" w:hAnsi="Consolas" w:cs="Times New Roman"/>
+          <w:color w:val="9CDCFE"/>
+          <w:sz w:val="21"/>
+          <w:szCs w:val="21"/>
+          <w:lang w:eastAsia="pt-BR"/>
+        </w:rPr>
+        <w:t>height</w:t>
+      </w:r>
+      <w:r>
+        <w:rPr>
+          <w:rFonts w:ascii="Consolas" w:eastAsia="Times New Roman" w:hAnsi="Consolas" w:cs="Times New Roman"/>
+          <w:color w:val="D4D4D4"/>
+          <w:sz w:val="21"/>
+          <w:szCs w:val="21"/>
+          <w:lang w:eastAsia="pt-BR"/>
+        </w:rPr>
+        <w:t>=</w:t>
+      </w:r>
+      <w:r>
+        <w:rPr>
+          <w:rFonts w:ascii="Consolas" w:eastAsia="Times New Roman" w:hAnsi="Consolas" w:cs="Times New Roman"/>
+          <w:color w:val="CE9178"/>
+          <w:sz w:val="21"/>
+          <w:szCs w:val="21"/>
+          <w:lang w:eastAsia="pt-BR"/>
+        </w:rPr>
+        <w:t>"315"</w:t>
+      </w:r>
+      <w:r>
+        <w:rPr>
+          <w:rFonts w:ascii="Consolas" w:eastAsia="Times New Roman" w:hAnsi="Consolas" w:cs="Times New Roman"/>
+          <w:color w:val="D4D4D4"/>
+          <w:sz w:val="21"/>
+          <w:szCs w:val="21"/>
+          <w:lang w:eastAsia="pt-BR"/>
+        </w:rPr>
+        <w:t> </w:t>
+      </w:r>
+      <w:r>
+        <w:rPr>
+          <w:rFonts w:ascii="Consolas" w:eastAsia="Times New Roman" w:hAnsi="Consolas" w:cs="Times New Roman"/>
+          <w:color w:val="9CDCFE"/>
+          <w:sz w:val="21"/>
+          <w:szCs w:val="21"/>
+          <w:lang w:eastAsia="pt-BR"/>
+        </w:rPr>
+        <w:t>src</w:t>
+      </w:r>
+      <w:r>
+        <w:rPr>
+          <w:rFonts w:ascii="Consolas" w:eastAsia="Times New Roman" w:hAnsi="Consolas" w:cs="Times New Roman"/>
+          <w:color w:val="D4D4D4"/>
+          <w:sz w:val="21"/>
+          <w:szCs w:val="21"/>
+          <w:lang w:eastAsia="pt-BR"/>
+        </w:rPr>
+        <w:t>=</w:t>
+      </w:r>
+      <w:r>
+        <w:rPr>
+          <w:rFonts w:ascii="Consolas" w:eastAsia="Times New Roman" w:hAnsi="Consolas" w:cs="Times New Roman"/>
+          <w:color w:val="CE9178"/>
+          <w:sz w:val="21"/>
+          <w:szCs w:val="21"/>
+          <w:lang w:eastAsia="pt-BR"/>
+        </w:rPr>
+        <w:t>"https://www.youtube.com/embed/ouQqGRYSmgw"</w:t>
+      </w:r>
+      <w:r>
+        <w:rPr>
+          <w:rFonts w:ascii="Consolas" w:eastAsia="Times New Roman" w:hAnsi="Consolas" w:cs="Times New Roman"/>
+          <w:color w:val="D4D4D4"/>
+          <w:sz w:val="21"/>
+          <w:szCs w:val="21"/>
+          <w:lang w:eastAsia="pt-BR"/>
+        </w:rPr>
+        <w:t> </w:t>
+      </w:r>
+      <w:r>
+        <w:rPr>
+          <w:rFonts w:ascii="Consolas" w:eastAsia="Times New Roman" w:hAnsi="Consolas" w:cs="Times New Roman"/>
+          <w:color w:val="9CDCFE"/>
+          <w:sz w:val="21"/>
+          <w:szCs w:val="21"/>
+          <w:lang w:eastAsia="pt-BR"/>
+        </w:rPr>
+        <w:t>frameborder</w:t>
+      </w:r>
+      <w:r>
+        <w:rPr>
+          <w:rFonts w:ascii="Consolas" w:eastAsia="Times New Roman" w:hAnsi="Consolas" w:cs="Times New Roman"/>
+          <w:color w:val="D4D4D4"/>
+          <w:sz w:val="21"/>
+          <w:szCs w:val="21"/>
+          <w:lang w:eastAsia="pt-BR"/>
+        </w:rPr>
+        <w:t>=</w:t>
+      </w:r>
+      <w:r>
+        <w:rPr>
+          <w:rFonts w:ascii="Consolas" w:eastAsia="Times New Roman" w:hAnsi="Consolas" w:cs="Times New Roman"/>
+          <w:color w:val="CE9178"/>
+          <w:sz w:val="21"/>
+          <w:szCs w:val="21"/>
+          <w:lang w:eastAsia="pt-BR"/>
+        </w:rPr>
+        <w:t>"0"</w:t>
+      </w:r>
+    </w:p>
+    <w:p>
+      <w:pPr>
+        <w:shd w:val="clear" w:color="auto" w:fill="1E1E1E"/>
+        <w:spacing w:after="0" w:line="285" w:lineRule="atLeast"/>
+        <w:rPr>
+          <w:rFonts w:ascii="Consolas" w:eastAsia="Times New Roman" w:hAnsi="Consolas" w:cs="Times New Roman"/>
+          <w:color w:val="D4D4D4"/>
+          <w:sz w:val="21"/>
+          <w:szCs w:val="21"/>
+          <w:lang w:eastAsia="pt-BR"/>
+        </w:rPr>
+      </w:pPr>
+      <w:r>
+        <w:rPr>
+          <w:rFonts w:ascii="Consolas" w:eastAsia="Times New Roman" w:hAnsi="Consolas" w:cs="Times New Roman"/>
+          <w:color w:val="D4D4D4"/>
+          <w:sz w:val="21"/>
+          <w:szCs w:val="21"/>
+          <w:lang w:eastAsia="pt-BR"/>
+        </w:rPr>
+        <w:t>            </w:t>
+      </w:r>
+      <w:r>
+        <w:rPr>
+          <w:rFonts w:ascii="Consolas" w:eastAsia="Times New Roman" w:hAnsi="Consolas" w:cs="Times New Roman"/>
+          <w:color w:val="9CDCFE"/>
+          <w:sz w:val="21"/>
+          <w:szCs w:val="21"/>
+          <w:lang w:eastAsia="pt-BR"/>
+        </w:rPr>
+        <w:t>allow</w:t>
+      </w:r>
+      <w:r>
+        <w:rPr>
+          <w:rFonts w:ascii="Consolas" w:eastAsia="Times New Roman" w:hAnsi="Consolas" w:cs="Times New Roman"/>
+          <w:color w:val="D4D4D4"/>
+          <w:sz w:val="21"/>
+          <w:szCs w:val="21"/>
+          <w:lang w:eastAsia="pt-BR"/>
+        </w:rPr>
+        <w:t>=</w:t>
+      </w:r>
+      <w:r>
+        <w:rPr>
+          <w:rFonts w:ascii="Consolas" w:eastAsia="Times New Roman" w:hAnsi="Consolas" w:cs="Times New Roman"/>
+          <w:color w:val="CE9178"/>
+          <w:sz w:val="21"/>
+          <w:szCs w:val="21"/>
+          <w:lang w:eastAsia="pt-BR"/>
+        </w:rPr>
+        <w:t>"accelerometer; autoplay; clipboard-write; encrypted-media; gyroscope; picture-in-picture"</w:t>
+      </w:r>
+    </w:p>
+    <w:p>
+      <w:pPr>
+        <w:shd w:val="clear" w:color="auto" w:fill="1E1E1E"/>
+        <w:spacing w:after="0" w:line="285" w:lineRule="atLeast"/>
+        <w:rPr>
+          <w:rFonts w:ascii="Consolas" w:eastAsia="Times New Roman" w:hAnsi="Consolas" w:cs="Times New Roman"/>
+          <w:color w:val="D4D4D4"/>
+          <w:sz w:val="21"/>
+          <w:szCs w:val="21"/>
+          <w:lang w:eastAsia="pt-BR"/>
+        </w:rPr>
+      </w:pPr>
+      <w:r>
+        <w:rPr>
+          <w:rFonts w:ascii="Consolas" w:eastAsia="Times New Roman" w:hAnsi="Consolas" w:cs="Times New Roman"/>
+          <w:color w:val="D4D4D4"/>
+          <w:sz w:val="21"/>
+          <w:szCs w:val="21"/>
+          <w:lang w:eastAsia="pt-BR"/>
+        </w:rPr>
+        <w:t>            </w:t>
+      </w:r>
+      <w:r>
+        <w:rPr>
+          <w:rFonts w:ascii="Consolas" w:eastAsia="Times New Roman" w:hAnsi="Consolas" w:cs="Times New Roman"/>
+          <w:color w:val="9CDCFE"/>
+          <w:sz w:val="21"/>
+          <w:szCs w:val="21"/>
+          <w:lang w:eastAsia="pt-BR"/>
+        </w:rPr>
+        <w:t>allowfullscreen</w:t>
+      </w:r>
+      <w:r>
+        <w:rPr>
+          <w:rFonts w:ascii="Consolas" w:eastAsia="Times New Roman" w:hAnsi="Consolas" w:cs="Times New Roman"/>
+          <w:color w:val="808080"/>
+          <w:sz w:val="21"/>
+          <w:szCs w:val="21"/>
+          <w:lang w:eastAsia="pt-BR"/>
+        </w:rPr>
+        <w:t>&gt;&lt;/</w:t>
+      </w:r>
+      <w:r>
+        <w:rPr>
+          <w:rFonts w:ascii="Consolas" w:eastAsia="Times New Roman" w:hAnsi="Consolas" w:cs="Times New Roman"/>
+          <w:color w:val="569CD6"/>
+          <w:sz w:val="21"/>
+          <w:szCs w:val="21"/>
+          <w:lang w:eastAsia="pt-BR"/>
+        </w:rPr>
+        <w:t>iframe</w:t>
+      </w:r>
+      <w:r>
+        <w:rPr>
+          <w:rFonts w:ascii="Consolas" w:eastAsia="Times New Roman" w:hAnsi="Consolas" w:cs="Times New Roman"/>
+          <w:color w:val="808080"/>
+          <w:sz w:val="21"/>
+          <w:szCs w:val="21"/>
+          <w:lang w:eastAsia="pt-BR"/>
+        </w:rPr>
+        <w:t>&gt;</w:t>
+      </w:r>
+    </w:p>
+    <w:p>
+      <w:pPr>
+        <w:shd w:val="clear" w:color="auto" w:fill="1E1E1E"/>
+        <w:spacing w:after="0" w:line="285" w:lineRule="atLeast"/>
+        <w:rPr>
+          <w:rFonts w:ascii="Consolas" w:eastAsia="Times New Roman" w:hAnsi="Consolas" w:cs="Times New Roman"/>
+          <w:color w:val="D4D4D4"/>
+          <w:sz w:val="21"/>
+          <w:szCs w:val="21"/>
+          <w:lang w:eastAsia="pt-BR"/>
+        </w:rPr>
+      </w:pPr>
+    </w:p>
+    <w:p>
+      <w:pPr>
+        <w:shd w:val="clear" w:color="auto" w:fill="1E1E1E"/>
+        <w:spacing w:after="0" w:line="285" w:lineRule="atLeast"/>
+        <w:rPr>
+          <w:rFonts w:ascii="Consolas" w:eastAsia="Times New Roman" w:hAnsi="Consolas" w:cs="Times New Roman"/>
+          <w:color w:val="D4D4D4"/>
+          <w:sz w:val="21"/>
+          <w:szCs w:val="21"/>
+          <w:lang w:eastAsia="pt-BR"/>
+        </w:rPr>
+      </w:pPr>
+      <w:r>
+        <w:rPr>
+          <w:rFonts w:ascii="Consolas" w:eastAsia="Times New Roman" w:hAnsi="Consolas" w:cs="Times New Roman"/>
+          <w:color w:val="D4D4D4"/>
+          <w:sz w:val="21"/>
+          <w:szCs w:val="21"/>
+          <w:lang w:eastAsia="pt-BR"/>
+        </w:rPr>
+        <w:t>        </w:t>
+      </w:r>
+      <w:r>
+        <w:rPr>
+          <w:rFonts w:ascii="Consolas" w:eastAsia="Times New Roman" w:hAnsi="Consolas" w:cs="Times New Roman"/>
+          <w:color w:val="808080"/>
+          <w:sz w:val="21"/>
+          <w:szCs w:val="21"/>
+          <w:lang w:eastAsia="pt-BR"/>
+        </w:rPr>
+        <w:t>&lt;</w:t>
+      </w:r>
+      <w:r>
+        <w:rPr>
+          <w:rFonts w:ascii="Consolas" w:eastAsia="Times New Roman" w:hAnsi="Consolas" w:cs="Times New Roman"/>
+          <w:color w:val="569CD6"/>
+          <w:sz w:val="21"/>
+          <w:szCs w:val="21"/>
+          <w:lang w:eastAsia="pt-BR"/>
+        </w:rPr>
+        <w:t>h4</w:t>
+      </w:r>
+      <w:r>
+        <w:rPr>
+          <w:rFonts w:ascii="Consolas" w:eastAsia="Times New Roman" w:hAnsi="Consolas" w:cs="Times New Roman"/>
+          <w:color w:val="808080"/>
+          <w:sz w:val="21"/>
+          <w:szCs w:val="21"/>
+          <w:lang w:eastAsia="pt-BR"/>
+        </w:rPr>
+        <w:t>&gt;</w:t>
+      </w:r>
+      <w:r>
+        <w:rPr>
+          <w:rFonts w:ascii="Consolas" w:eastAsia="Times New Roman" w:hAnsi="Consolas" w:cs="Times New Roman"/>
+          <w:color w:val="D4D4D4"/>
+          <w:sz w:val="21"/>
+          <w:szCs w:val="21"/>
+          <w:lang w:eastAsia="pt-BR"/>
+        </w:rPr>
+        <w:t>Videos do Vimeo</w:t>
+      </w:r>
+      <w:r>
+        <w:rPr>
+          <w:rFonts w:ascii="Consolas" w:eastAsia="Times New Roman" w:hAnsi="Consolas" w:cs="Times New Roman"/>
+          <w:color w:val="808080"/>
+          <w:sz w:val="21"/>
+          <w:szCs w:val="21"/>
+          <w:lang w:eastAsia="pt-BR"/>
+        </w:rPr>
+        <w:t>&lt;/</w:t>
+      </w:r>
+      <w:r>
+        <w:rPr>
+          <w:rFonts w:ascii="Consolas" w:eastAsia="Times New Roman" w:hAnsi="Consolas" w:cs="Times New Roman"/>
+          <w:color w:val="569CD6"/>
+          <w:sz w:val="21"/>
+          <w:szCs w:val="21"/>
+          <w:lang w:eastAsia="pt-BR"/>
+        </w:rPr>
+        <w:t>h4</w:t>
+      </w:r>
+      <w:r>
+        <w:rPr>
+          <w:rFonts w:ascii="Consolas" w:eastAsia="Times New Roman" w:hAnsi="Consolas" w:cs="Times New Roman"/>
+          <w:color w:val="808080"/>
+          <w:sz w:val="21"/>
+          <w:szCs w:val="21"/>
+          <w:lang w:eastAsia="pt-BR"/>
+        </w:rPr>
+        <w:t>&gt;</w:t>
+      </w:r>
+    </w:p>
+    <w:p>
+      <w:pPr>
+        <w:shd w:val="clear" w:color="auto" w:fill="1E1E1E"/>
+        <w:spacing w:after="0" w:line="285" w:lineRule="atLeast"/>
+        <w:rPr>
+          <w:rFonts w:ascii="Consolas" w:eastAsia="Times New Roman" w:hAnsi="Consolas" w:cs="Times New Roman"/>
+          <w:color w:val="D4D4D4"/>
+          <w:sz w:val="21"/>
+          <w:szCs w:val="21"/>
+          <w:lang w:eastAsia="pt-BR"/>
+        </w:rPr>
+      </w:pPr>
+      <w:r>
+        <w:rPr>
+          <w:rFonts w:ascii="Consolas" w:eastAsia="Times New Roman" w:hAnsi="Consolas" w:cs="Times New Roman"/>
+          <w:color w:val="D4D4D4"/>
+          <w:sz w:val="21"/>
+          <w:szCs w:val="21"/>
+          <w:lang w:eastAsia="pt-BR"/>
+        </w:rPr>
+        <w:t>        </w:t>
+      </w:r>
+      <w:r>
+        <w:rPr>
+          <w:rFonts w:ascii="Consolas" w:eastAsia="Times New Roman" w:hAnsi="Consolas" w:cs="Times New Roman"/>
+          <w:color w:val="808080"/>
+          <w:sz w:val="21"/>
+          <w:szCs w:val="21"/>
+          <w:lang w:eastAsia="pt-BR"/>
+        </w:rPr>
+        <w:t>&lt;</w:t>
+      </w:r>
+      <w:r>
+        <w:rPr>
+          <w:rFonts w:ascii="Consolas" w:eastAsia="Times New Roman" w:hAnsi="Consolas" w:cs="Times New Roman"/>
+          <w:color w:val="569CD6"/>
+          <w:sz w:val="21"/>
+          <w:szCs w:val="21"/>
+          <w:lang w:eastAsia="pt-BR"/>
+        </w:rPr>
+        <w:t>iframe</w:t>
+      </w:r>
+      <w:r>
+        <w:rPr>
+          <w:rFonts w:ascii="Consolas" w:eastAsia="Times New Roman" w:hAnsi="Consolas" w:cs="Times New Roman"/>
+          <w:color w:val="D4D4D4"/>
+          <w:sz w:val="21"/>
+          <w:szCs w:val="21"/>
+          <w:lang w:eastAsia="pt-BR"/>
+        </w:rPr>
+        <w:t> </w:t>
+      </w:r>
+      <w:r>
+        <w:rPr>
+          <w:rFonts w:ascii="Consolas" w:eastAsia="Times New Roman" w:hAnsi="Consolas" w:cs="Times New Roman"/>
+          <w:color w:val="9CDCFE"/>
+          <w:sz w:val="21"/>
+          <w:szCs w:val="21"/>
+          <w:lang w:eastAsia="pt-BR"/>
+        </w:rPr>
+        <w:t>src</w:t>
+      </w:r>
+      <w:r>
+        <w:rPr>
+          <w:rFonts w:ascii="Consolas" w:eastAsia="Times New Roman" w:hAnsi="Consolas" w:cs="Times New Roman"/>
+          <w:color w:val="D4D4D4"/>
+          <w:sz w:val="21"/>
+          <w:szCs w:val="21"/>
+          <w:lang w:eastAsia="pt-BR"/>
+        </w:rPr>
+        <w:t>=</w:t>
+      </w:r>
+      <w:r>
+        <w:rPr>
+          <w:rFonts w:ascii="Consolas" w:eastAsia="Times New Roman" w:hAnsi="Consolas" w:cs="Times New Roman"/>
+          <w:color w:val="CE9178"/>
+          <w:sz w:val="21"/>
+          <w:szCs w:val="21"/>
+          <w:lang w:eastAsia="pt-BR"/>
+        </w:rPr>
+        <w:t>"https://player.vimeo.com/video/513971042?color=ffffff&amp;title=0&amp;byline=0&amp;portrait=0&amp;badge=0"</w:t>
+      </w:r>
+    </w:p>
+    <w:p>
+      <w:pPr>
+        <w:shd w:val="clear" w:color="auto" w:fill="1E1E1E"/>
+        <w:spacing w:after="0" w:line="285" w:lineRule="atLeast"/>
+        <w:rPr>
+          <w:rFonts w:ascii="Consolas" w:eastAsia="Times New Roman" w:hAnsi="Consolas" w:cs="Times New Roman"/>
+          <w:color w:val="D4D4D4"/>
+          <w:sz w:val="21"/>
+          <w:szCs w:val="21"/>
+          <w:lang w:eastAsia="pt-BR"/>
+        </w:rPr>
+      </w:pPr>
+      <w:r>
+        <w:rPr>
+          <w:rFonts w:ascii="Consolas" w:eastAsia="Times New Roman" w:hAnsi="Consolas" w:cs="Times New Roman"/>
+          <w:color w:val="D4D4D4"/>
+          <w:sz w:val="21"/>
+          <w:szCs w:val="21"/>
+          <w:lang w:eastAsia="pt-BR"/>
+        </w:rPr>
+        <w:t>            </w:t>
+      </w:r>
+      <w:r>
+        <w:rPr>
+          <w:rFonts w:ascii="Consolas" w:eastAsia="Times New Roman" w:hAnsi="Consolas" w:cs="Times New Roman"/>
+          <w:color w:val="9CDCFE"/>
+          <w:sz w:val="21"/>
+          <w:szCs w:val="21"/>
+          <w:lang w:eastAsia="pt-BR"/>
+        </w:rPr>
+        <w:t>width</w:t>
+      </w:r>
+      <w:r>
+        <w:rPr>
+          <w:rFonts w:ascii="Consolas" w:eastAsia="Times New Roman" w:hAnsi="Consolas" w:cs="Times New Roman"/>
+          <w:color w:val="D4D4D4"/>
+          <w:sz w:val="21"/>
+          <w:szCs w:val="21"/>
+          <w:lang w:eastAsia="pt-BR"/>
+        </w:rPr>
+        <w:t>=</w:t>
+      </w:r>
+      <w:r>
+        <w:rPr>
+          <w:rFonts w:ascii="Consolas" w:eastAsia="Times New Roman" w:hAnsi="Consolas" w:cs="Times New Roman"/>
+          <w:color w:val="CE9178"/>
+          <w:sz w:val="21"/>
+          <w:szCs w:val="21"/>
+          <w:lang w:eastAsia="pt-BR"/>
+        </w:rPr>
+        <w:t>"560"</w:t>
+      </w:r>
+      <w:r>
+        <w:rPr>
+          <w:rFonts w:ascii="Consolas" w:eastAsia="Times New Roman" w:hAnsi="Consolas" w:cs="Times New Roman"/>
+          <w:color w:val="D4D4D4"/>
+          <w:sz w:val="21"/>
+          <w:szCs w:val="21"/>
+          <w:lang w:eastAsia="pt-BR"/>
+        </w:rPr>
+        <w:t> </w:t>
+      </w:r>
+      <w:r>
+        <w:rPr>
+          <w:rFonts w:ascii="Consolas" w:eastAsia="Times New Roman" w:hAnsi="Consolas" w:cs="Times New Roman"/>
+          <w:color w:val="9CDCFE"/>
+          <w:sz w:val="21"/>
+          <w:szCs w:val="21"/>
+          <w:lang w:eastAsia="pt-BR"/>
+        </w:rPr>
+        <w:t>height</w:t>
+      </w:r>
+      <w:r>
+        <w:rPr>
+          <w:rFonts w:ascii="Consolas" w:eastAsia="Times New Roman" w:hAnsi="Consolas" w:cs="Times New Roman"/>
+          <w:color w:val="D4D4D4"/>
+          <w:sz w:val="21"/>
+          <w:szCs w:val="21"/>
+          <w:lang w:eastAsia="pt-BR"/>
+        </w:rPr>
+        <w:t>=</w:t>
+      </w:r>
+      <w:r>
+        <w:rPr>
+          <w:rFonts w:ascii="Consolas" w:eastAsia="Times New Roman" w:hAnsi="Consolas" w:cs="Times New Roman"/>
+          <w:color w:val="CE9178"/>
+          <w:sz w:val="21"/>
+          <w:szCs w:val="21"/>
+          <w:lang w:eastAsia="pt-BR"/>
+        </w:rPr>
+        <w:t>"360"</w:t>
+      </w:r>
+      <w:r>
+        <w:rPr>
+          <w:rFonts w:ascii="Consolas" w:eastAsia="Times New Roman" w:hAnsi="Consolas" w:cs="Times New Roman"/>
+          <w:color w:val="D4D4D4"/>
+          <w:sz w:val="21"/>
+          <w:szCs w:val="21"/>
+          <w:lang w:eastAsia="pt-BR"/>
+        </w:rPr>
+        <w:t> </w:t>
+      </w:r>
+      <w:r>
+        <w:rPr>
+          <w:rFonts w:ascii="Consolas" w:eastAsia="Times New Roman" w:hAnsi="Consolas" w:cs="Times New Roman"/>
+          <w:color w:val="9CDCFE"/>
+          <w:sz w:val="21"/>
+          <w:szCs w:val="21"/>
+          <w:lang w:eastAsia="pt-BR"/>
+        </w:rPr>
+        <w:t>frameborder</w:t>
+      </w:r>
+      <w:r>
+        <w:rPr>
+          <w:rFonts w:ascii="Consolas" w:eastAsia="Times New Roman" w:hAnsi="Consolas" w:cs="Times New Roman"/>
+          <w:color w:val="D4D4D4"/>
+          <w:sz w:val="21"/>
+          <w:szCs w:val="21"/>
+          <w:lang w:eastAsia="pt-BR"/>
+        </w:rPr>
+        <w:t>=</w:t>
+      </w:r>
+      <w:r>
+        <w:rPr>
+          <w:rFonts w:ascii="Consolas" w:eastAsia="Times New Roman" w:hAnsi="Consolas" w:cs="Times New Roman"/>
+          <w:color w:val="CE9178"/>
+          <w:sz w:val="21"/>
+          <w:szCs w:val="21"/>
+          <w:lang w:eastAsia="pt-BR"/>
+        </w:rPr>
+        <w:t>"0"</w:t>
+      </w:r>
+      <w:r>
+        <w:rPr>
+          <w:rFonts w:ascii="Consolas" w:eastAsia="Times New Roman" w:hAnsi="Consolas" w:cs="Times New Roman"/>
+          <w:color w:val="D4D4D4"/>
+          <w:sz w:val="21"/>
+          <w:szCs w:val="21"/>
+          <w:lang w:eastAsia="pt-BR"/>
+        </w:rPr>
+        <w:t> </w:t>
+      </w:r>
+      <w:r>
+        <w:rPr>
+          <w:rFonts w:ascii="Consolas" w:eastAsia="Times New Roman" w:hAnsi="Consolas" w:cs="Times New Roman"/>
+          <w:color w:val="9CDCFE"/>
+          <w:sz w:val="21"/>
+          <w:szCs w:val="21"/>
+          <w:lang w:eastAsia="pt-BR"/>
+        </w:rPr>
+        <w:t>allow</w:t>
+      </w:r>
+      <w:r>
+        <w:rPr>
+          <w:rFonts w:ascii="Consolas" w:eastAsia="Times New Roman" w:hAnsi="Consolas" w:cs="Times New Roman"/>
+          <w:color w:val="D4D4D4"/>
+          <w:sz w:val="21"/>
+          <w:szCs w:val="21"/>
+          <w:lang w:eastAsia="pt-BR"/>
+        </w:rPr>
+        <w:t>=</w:t>
+      </w:r>
+      <w:r>
+        <w:rPr>
+          <w:rFonts w:ascii="Consolas" w:eastAsia="Times New Roman" w:hAnsi="Consolas" w:cs="Times New Roman"/>
+          <w:color w:val="CE9178"/>
+          <w:sz w:val="21"/>
+          <w:szCs w:val="21"/>
+          <w:lang w:eastAsia="pt-BR"/>
+        </w:rPr>
+        <w:t>"autoplay; fullscreen; picture-in-picture"</w:t>
+      </w:r>
+    </w:p>
+    <w:p>
+      <w:pPr>
+        <w:shd w:val="clear" w:color="auto" w:fill="1E1E1E"/>
+        <w:spacing w:after="0" w:line="285" w:lineRule="atLeast"/>
+        <w:rPr>
+          <w:rFonts w:ascii="Consolas" w:eastAsia="Times New Roman" w:hAnsi="Consolas" w:cs="Times New Roman"/>
+          <w:color w:val="D4D4D4"/>
+          <w:sz w:val="21"/>
+          <w:szCs w:val="21"/>
+          <w:lang w:eastAsia="pt-BR"/>
+        </w:rPr>
+      </w:pPr>
+      <w:r>
+        <w:rPr>
+          <w:rFonts w:ascii="Consolas" w:eastAsia="Times New Roman" w:hAnsi="Consolas" w:cs="Times New Roman"/>
+          <w:color w:val="D4D4D4"/>
+          <w:sz w:val="21"/>
+          <w:szCs w:val="21"/>
+          <w:lang w:eastAsia="pt-BR"/>
+        </w:rPr>
+        <w:t>            </w:t>
+      </w:r>
+      <w:r>
+        <w:rPr>
+          <w:rFonts w:ascii="Consolas" w:eastAsia="Times New Roman" w:hAnsi="Consolas" w:cs="Times New Roman"/>
+          <w:color w:val="9CDCFE"/>
+          <w:sz w:val="21"/>
+          <w:szCs w:val="21"/>
+          <w:lang w:eastAsia="pt-BR"/>
+        </w:rPr>
+        <w:t>allowfullscreen</w:t>
+      </w:r>
+      <w:r>
+        <w:rPr>
+          <w:rFonts w:ascii="Consolas" w:eastAsia="Times New Roman" w:hAnsi="Consolas" w:cs="Times New Roman"/>
+          <w:color w:val="808080"/>
+          <w:sz w:val="21"/>
+          <w:szCs w:val="21"/>
+          <w:lang w:eastAsia="pt-BR"/>
+        </w:rPr>
+        <w:t>&gt;&lt;/</w:t>
+      </w:r>
+      <w:r>
+        <w:rPr>
+          <w:rFonts w:ascii="Consolas" w:eastAsia="Times New Roman" w:hAnsi="Consolas" w:cs="Times New Roman"/>
+          <w:color w:val="569CD6"/>
+          <w:sz w:val="21"/>
+          <w:szCs w:val="21"/>
+          <w:lang w:eastAsia="pt-BR"/>
+        </w:rPr>
+        <w:t>iframe</w:t>
+      </w:r>
+      <w:r>
+        <w:rPr>
+          <w:rFonts w:ascii="Consolas" w:eastAsia="Times New Roman" w:hAnsi="Consolas" w:cs="Times New Roman"/>
+          <w:color w:val="808080"/>
+          <w:sz w:val="21"/>
+          <w:szCs w:val="21"/>
+          <w:lang w:eastAsia="pt-BR"/>
+        </w:rPr>
+        <w:t>&gt;</w:t>
+      </w:r>
+    </w:p>
+    <w:p>
+      <w:pPr>
+        <w:shd w:val="clear" w:color="auto" w:fill="1E1E1E"/>
+        <w:spacing w:after="0" w:line="285" w:lineRule="atLeast"/>
+        <w:rPr>
+          <w:rFonts w:ascii="Consolas" w:eastAsia="Times New Roman" w:hAnsi="Consolas" w:cs="Times New Roman"/>
+          <w:color w:val="D4D4D4"/>
+          <w:sz w:val="21"/>
+          <w:szCs w:val="21"/>
+          <w:lang w:eastAsia="pt-BR"/>
+        </w:rPr>
+      </w:pPr>
+      <w:r>
+        <w:rPr>
+          <w:rFonts w:ascii="Consolas" w:eastAsia="Times New Roman" w:hAnsi="Consolas" w:cs="Times New Roman"/>
+          <w:color w:val="D4D4D4"/>
+          <w:sz w:val="21"/>
+          <w:szCs w:val="21"/>
+          <w:lang w:eastAsia="pt-BR"/>
+        </w:rPr>
+        <w:t>        </w:t>
+      </w:r>
+      <w:r>
+        <w:rPr>
+          <w:rFonts w:ascii="Consolas" w:eastAsia="Times New Roman" w:hAnsi="Consolas" w:cs="Times New Roman"/>
+          <w:color w:val="808080"/>
+          <w:sz w:val="21"/>
+          <w:szCs w:val="21"/>
+          <w:lang w:eastAsia="pt-BR"/>
+        </w:rPr>
+        <w:t>&lt;</w:t>
+      </w:r>
+      <w:r>
+        <w:rPr>
+          <w:rFonts w:ascii="Consolas" w:eastAsia="Times New Roman" w:hAnsi="Consolas" w:cs="Times New Roman"/>
+          <w:color w:val="569CD6"/>
+          <w:sz w:val="21"/>
+          <w:szCs w:val="21"/>
+          <w:lang w:eastAsia="pt-BR"/>
+        </w:rPr>
+        <w:t>p</w:t>
+      </w:r>
+      <w:r>
+        <w:rPr>
+          <w:rFonts w:ascii="Consolas" w:eastAsia="Times New Roman" w:hAnsi="Consolas" w:cs="Times New Roman"/>
+          <w:color w:val="808080"/>
+          <w:sz w:val="21"/>
+          <w:szCs w:val="21"/>
+          <w:lang w:eastAsia="pt-BR"/>
+        </w:rPr>
+        <w:t>&gt;</w:t>
+      </w:r>
+      <w:r>
+        <w:rPr>
+          <w:rFonts w:ascii="Consolas" w:eastAsia="Times New Roman" w:hAnsi="Consolas" w:cs="Times New Roman"/>
+          <w:color w:val="D4D4D4"/>
+          <w:sz w:val="21"/>
+          <w:szCs w:val="21"/>
+          <w:lang w:eastAsia="pt-BR"/>
+        </w:rPr>
+        <w:t>Os videos do vimeo são mais indicados para o modo profissional, pois eles não exibem propagandas e nem</w:t>
+      </w:r>
+    </w:p>
+    <w:p>
+      <w:pPr>
+        <w:shd w:val="clear" w:color="auto" w:fill="1E1E1E"/>
+        <w:spacing w:after="0" w:line="285" w:lineRule="atLeast"/>
+        <w:rPr>
+          <w:rFonts w:ascii="Consolas" w:eastAsia="Times New Roman" w:hAnsi="Consolas" w:cs="Times New Roman"/>
+          <w:color w:val="D4D4D4"/>
+          <w:sz w:val="21"/>
+          <w:szCs w:val="21"/>
+          <w:lang w:eastAsia="pt-BR"/>
+        </w:rPr>
+      </w:pPr>
+      <w:r>
+        <w:rPr>
+          <w:rFonts w:ascii="Consolas" w:eastAsia="Times New Roman" w:hAnsi="Consolas" w:cs="Times New Roman"/>
+          <w:color w:val="D4D4D4"/>
+          <w:sz w:val="21"/>
+          <w:szCs w:val="21"/>
+          <w:lang w:eastAsia="pt-BR"/>
+        </w:rPr>
+        <w:t>            sugestões de outros vídeos</w:t>
+      </w:r>
+      <w:r>
+        <w:rPr>
+          <w:rFonts w:ascii="Consolas" w:eastAsia="Times New Roman" w:hAnsi="Consolas" w:cs="Times New Roman"/>
+          <w:color w:val="808080"/>
+          <w:sz w:val="21"/>
+          <w:szCs w:val="21"/>
+          <w:lang w:eastAsia="pt-BR"/>
+        </w:rPr>
+        <w:t>&lt;/</w:t>
+      </w:r>
+      <w:r>
+        <w:rPr>
+          <w:rFonts w:ascii="Consolas" w:eastAsia="Times New Roman" w:hAnsi="Consolas" w:cs="Times New Roman"/>
+          <w:color w:val="569CD6"/>
+          <w:sz w:val="21"/>
+          <w:szCs w:val="21"/>
+          <w:lang w:eastAsia="pt-BR"/>
+        </w:rPr>
+        <w:t>p</w:t>
+      </w:r>
+      <w:r>
+        <w:rPr>
+          <w:rFonts w:ascii="Consolas" w:eastAsia="Times New Roman" w:hAnsi="Consolas" w:cs="Times New Roman"/>
+          <w:color w:val="808080"/>
+          <w:sz w:val="21"/>
+          <w:szCs w:val="21"/>
+          <w:lang w:eastAsia="pt-BR"/>
+        </w:rPr>
+        <w:t>&gt;</w:t>
+      </w:r>
+    </w:p>
+    <w:p>
+      <w:pPr>
+        <w:shd w:val="clear" w:color="auto" w:fill="1E1E1E"/>
+        <w:spacing w:after="0" w:line="285" w:lineRule="atLeast"/>
+        <w:rPr>
+          <w:rFonts w:ascii="Consolas" w:eastAsia="Times New Roman" w:hAnsi="Consolas" w:cs="Times New Roman"/>
+          <w:color w:val="D4D4D4"/>
+          <w:sz w:val="21"/>
+          <w:szCs w:val="21"/>
+          <w:lang w:eastAsia="pt-BR"/>
+        </w:rPr>
+      </w:pPr>
+      <w:r>
+        <w:rPr>
+          <w:rFonts w:ascii="Consolas" w:eastAsia="Times New Roman" w:hAnsi="Consolas" w:cs="Times New Roman"/>
+          <w:color w:val="D4D4D4"/>
+          <w:sz w:val="21"/>
+          <w:szCs w:val="21"/>
+          <w:lang w:eastAsia="pt-BR"/>
+        </w:rPr>
+        <w:t>        </w:t>
+      </w:r>
+      <w:r>
+        <w:rPr>
+          <w:rFonts w:ascii="Consolas" w:eastAsia="Times New Roman" w:hAnsi="Consolas" w:cs="Times New Roman"/>
+          <w:color w:val="808080"/>
+          <w:sz w:val="21"/>
+          <w:szCs w:val="21"/>
+          <w:lang w:eastAsia="pt-BR"/>
+        </w:rPr>
+        <w:t>&lt;</w:t>
+      </w:r>
+      <w:r>
+        <w:rPr>
+          <w:rFonts w:ascii="Consolas" w:eastAsia="Times New Roman" w:hAnsi="Consolas" w:cs="Times New Roman"/>
+          <w:color w:val="569CD6"/>
+          <w:sz w:val="21"/>
+          <w:szCs w:val="21"/>
+          <w:lang w:eastAsia="pt-BR"/>
+        </w:rPr>
+        <w:t>p</w:t>
+      </w:r>
+      <w:r>
+        <w:rPr>
+          <w:rFonts w:ascii="Consolas" w:eastAsia="Times New Roman" w:hAnsi="Consolas" w:cs="Times New Roman"/>
+          <w:color w:val="808080"/>
+          <w:sz w:val="21"/>
+          <w:szCs w:val="21"/>
+          <w:lang w:eastAsia="pt-BR"/>
+        </w:rPr>
+        <w:t>&gt;</w:t>
+      </w:r>
+      <w:r>
+        <w:rPr>
+          <w:rFonts w:ascii="Consolas" w:eastAsia="Times New Roman" w:hAnsi="Consolas" w:cs="Times New Roman"/>
+          <w:color w:val="D4D4D4"/>
+          <w:sz w:val="21"/>
+          <w:szCs w:val="21"/>
+          <w:lang w:eastAsia="pt-BR"/>
+        </w:rPr>
+        <w:t>Pagando o vimeo você pode ter trafego ilimitado de videos</w:t>
+      </w:r>
+      <w:r>
+        <w:rPr>
+          <w:rFonts w:ascii="Consolas" w:eastAsia="Times New Roman" w:hAnsi="Consolas" w:cs="Times New Roman"/>
+          <w:color w:val="808080"/>
+          <w:sz w:val="21"/>
+          <w:szCs w:val="21"/>
+          <w:lang w:eastAsia="pt-BR"/>
+        </w:rPr>
+        <w:t>&lt;/</w:t>
+      </w:r>
+      <w:r>
+        <w:rPr>
+          <w:rFonts w:ascii="Consolas" w:eastAsia="Times New Roman" w:hAnsi="Consolas" w:cs="Times New Roman"/>
+          <w:color w:val="569CD6"/>
+          <w:sz w:val="21"/>
+          <w:szCs w:val="21"/>
+          <w:lang w:eastAsia="pt-BR"/>
+        </w:rPr>
+        <w:t>p</w:t>
+      </w:r>
+      <w:r>
+        <w:rPr>
+          <w:rFonts w:ascii="Consolas" w:eastAsia="Times New Roman" w:hAnsi="Consolas" w:cs="Times New Roman"/>
+          <w:color w:val="808080"/>
+          <w:sz w:val="21"/>
+          <w:szCs w:val="21"/>
+          <w:lang w:eastAsia="pt-BR"/>
+        </w:rPr>
+        <w:t>&gt;</w:t>
+      </w:r>
+    </w:p>
+    <w:p>
+      <w:pPr>
+        <w:pStyle w:val="SemEspaamento"/>
+        <w:ind w:firstLine="284"/>
+      </w:pPr>
+    </w:p>
+    <w:p>
+      <w:pPr>
+        <w:pStyle w:val="SemEspaamento"/>
+        <w:ind w:firstLine="284"/>
+      </w:pPr>
+      <w:r>
+        <w:t xml:space="preserve">No </w:t>
+      </w:r>
+      <w:r>
+        <w:t>código vemos que ele nos dá varias opções de ao colarmos o código que ele nos dá, podemos modificar o parâmetro ‘width’ para que o vídeo seja exibido em outro tamanho.</w:t>
+      </w:r>
+    </w:p>
+    <w:p>
+      <w:pPr>
+        <w:pStyle w:val="SemEspaamento"/>
+        <w:ind w:firstLine="284"/>
+      </w:pPr>
+    </w:p>
+    <w:p>
+      <w:pPr>
+        <w:pStyle w:val="SemEspaamento"/>
+        <w:ind w:firstLine="284"/>
+      </w:pPr>
+      <w:r>
+        <w:t>No caso Vimeo execute o mesmo processo, vá ate o video, ache a opção incorporar, copie o link gerado e cole dentro do seu código.</w:t>
+      </w:r>
+    </w:p>
+    <w:p>
+      <w:pPr>
+        <w:pStyle w:val="SemEspaamento"/>
+        <w:ind w:firstLine="284"/>
+      </w:pPr>
+    </w:p>
+    <w:p>
+      <w:pPr>
+        <w:pStyle w:val="SemEspaamento"/>
+        <w:ind w:firstLine="284"/>
+      </w:pPr>
+    </w:p>
+    <w:p>
+      <w:pPr>
+        <w:pStyle w:val="SemEspaamento"/>
+        <w:ind w:firstLine="284"/>
+      </w:pPr>
+      <w:r>
+        <w:t>Bons estudos</w:t>
+      </w:r>
+    </w:p>
+    <w:p>
+      <w:pPr>
+        <w:pStyle w:val="SemEspaamento"/>
+        <w:ind w:firstLine="284"/>
+      </w:pPr>
     </w:p>
     <w:sectPr>
       <w:pgSz w:w="11906" w:h="16838"/>

</xml_diff>